<commit_message>
Fixed alias command in Git and GitHub course
</commit_message>
<xml_diff>
--- a/Git and GitHub/Guía Git-GitHub.docx
+++ b/Git and GitHub/Guía Git-GitHub.docx
@@ -4,7 +4,7 @@
   <w:body>
     <w:p>
       <w:pPr>
-        <w:pStyle w:val="Sinespaciado"/>
+        <w:pStyle w:val="NoSpacing"/>
         <w:ind w:firstLine="360"/>
         <w:rPr>
           <w:b/>
@@ -23,7 +23,7 @@
     </w:p>
     <w:p>
       <w:pPr>
-        <w:pStyle w:val="Sinespaciado"/>
+        <w:pStyle w:val="NoSpacing"/>
         <w:numPr>
           <w:ilvl w:val="0"/>
           <w:numId w:val="1"/>
@@ -66,7 +66,7 @@
     </w:p>
     <w:p>
       <w:pPr>
-        <w:pStyle w:val="Sinespaciado"/>
+        <w:pStyle w:val="NoSpacing"/>
         <w:numPr>
           <w:ilvl w:val="0"/>
           <w:numId w:val="1"/>
@@ -107,7 +107,7 @@
     </w:p>
     <w:p>
       <w:pPr>
-        <w:pStyle w:val="Sinespaciado"/>
+        <w:pStyle w:val="NoSpacing"/>
         <w:numPr>
           <w:ilvl w:val="0"/>
           <w:numId w:val="1"/>
@@ -141,7 +141,7 @@
     </w:p>
     <w:p>
       <w:pPr>
-        <w:pStyle w:val="Sinespaciado"/>
+        <w:pStyle w:val="NoSpacing"/>
         <w:numPr>
           <w:ilvl w:val="0"/>
           <w:numId w:val="1"/>
@@ -161,7 +161,7 @@
     </w:p>
     <w:p>
       <w:pPr>
-        <w:pStyle w:val="Sinespaciado"/>
+        <w:pStyle w:val="NoSpacing"/>
         <w:numPr>
           <w:ilvl w:val="0"/>
           <w:numId w:val="1"/>
@@ -181,16 +181,16 @@
     </w:p>
     <w:p>
       <w:pPr>
-        <w:pStyle w:val="Sinespaciado"/>
-        <w:rPr>
-          <w:sz w:val="24"/>
-          <w:szCs w:val="24"/>
-        </w:rPr>
-      </w:pPr>
-    </w:p>
-    <w:p>
-      <w:pPr>
-        <w:pStyle w:val="Sinespaciado"/>
+        <w:pStyle w:val="NoSpacing"/>
+        <w:rPr>
+          <w:sz w:val="24"/>
+          <w:szCs w:val="24"/>
+        </w:rPr>
+      </w:pPr>
+    </w:p>
+    <w:p>
+      <w:pPr>
+        <w:pStyle w:val="NoSpacing"/>
         <w:rPr>
           <w:b/>
           <w:sz w:val="24"/>
@@ -208,7 +208,7 @@
     </w:p>
     <w:p>
       <w:pPr>
-        <w:pStyle w:val="Sinespaciado"/>
+        <w:pStyle w:val="NoSpacing"/>
         <w:ind w:firstLine="360"/>
         <w:rPr>
           <w:sz w:val="24"/>
@@ -227,7 +227,7 @@
     </w:p>
     <w:p>
       <w:pPr>
-        <w:pStyle w:val="Sinespaciado"/>
+        <w:pStyle w:val="NoSpacing"/>
         <w:numPr>
           <w:ilvl w:val="0"/>
           <w:numId w:val="2"/>
@@ -269,7 +269,7 @@
     </w:p>
     <w:p>
       <w:pPr>
-        <w:pStyle w:val="Sinespaciado"/>
+        <w:pStyle w:val="NoSpacing"/>
         <w:numPr>
           <w:ilvl w:val="0"/>
           <w:numId w:val="2"/>
@@ -319,7 +319,7 @@
     </w:p>
     <w:p>
       <w:pPr>
-        <w:pStyle w:val="Sinespaciado"/>
+        <w:pStyle w:val="NoSpacing"/>
         <w:numPr>
           <w:ilvl w:val="1"/>
           <w:numId w:val="2"/>
@@ -373,7 +373,7 @@
     </w:p>
     <w:p>
       <w:pPr>
-        <w:pStyle w:val="Sinespaciado"/>
+        <w:pStyle w:val="NoSpacing"/>
         <w:numPr>
           <w:ilvl w:val="1"/>
           <w:numId w:val="2"/>
@@ -382,14 +382,16 @@
           <w:b/>
           <w:sz w:val="24"/>
           <w:szCs w:val="24"/>
-        </w:rPr>
-      </w:pPr>
-      <w:proofErr w:type="spellStart"/>
-      <w:r>
-        <w:rPr>
-          <w:b/>
-          <w:sz w:val="24"/>
-          <w:szCs w:val="24"/>
+          <w:lang w:val="en-US"/>
+        </w:rPr>
+      </w:pPr>
+      <w:proofErr w:type="spellStart"/>
+      <w:r>
+        <w:rPr>
+          <w:b/>
+          <w:sz w:val="24"/>
+          <w:szCs w:val="24"/>
+          <w:lang w:val="en-US"/>
         </w:rPr>
         <w:t>user.email</w:t>
       </w:r>
@@ -399,13 +401,14 @@
           <w:b/>
           <w:sz w:val="24"/>
           <w:szCs w:val="24"/>
+          <w:lang w:val="en-US"/>
         </w:rPr>
         <w:t xml:space="preserve"> “&lt;email@servidor.com&gt;”</w:t>
       </w:r>
     </w:p>
     <w:p>
       <w:pPr>
-        <w:pStyle w:val="Sinespaciado"/>
+        <w:pStyle w:val="NoSpacing"/>
         <w:numPr>
           <w:ilvl w:val="1"/>
           <w:numId w:val="2"/>
@@ -460,7 +463,7 @@
     </w:p>
     <w:p>
       <w:pPr>
-        <w:pStyle w:val="Sinespaciado"/>
+        <w:pStyle w:val="NoSpacing"/>
         <w:numPr>
           <w:ilvl w:val="1"/>
           <w:numId w:val="2"/>
@@ -515,7 +518,7 @@
     </w:p>
     <w:p>
       <w:pPr>
-        <w:pStyle w:val="Sinespaciado"/>
+        <w:pStyle w:val="NoSpacing"/>
         <w:numPr>
           <w:ilvl w:val="1"/>
           <w:numId w:val="2"/>
@@ -526,23 +529,15 @@
           <w:szCs w:val="24"/>
         </w:rPr>
       </w:pPr>
-      <w:proofErr w:type="spellStart"/>
-      <w:r>
-        <w:rPr>
-          <w:b/>
-          <w:sz w:val="24"/>
-          <w:szCs w:val="24"/>
-        </w:rPr>
-        <w:t>user.alias</w:t>
-      </w:r>
-      <w:proofErr w:type="spellEnd"/>
-      <w:r>
-        <w:rPr>
-          <w:b/>
-          <w:sz w:val="24"/>
-          <w:szCs w:val="24"/>
-        </w:rPr>
-        <w:t>.&lt;</w:t>
+      <w:bookmarkStart w:id="0" w:name="_GoBack"/>
+      <w:bookmarkEnd w:id="0"/>
+      <w:r>
+        <w:rPr>
+          <w:b/>
+          <w:sz w:val="24"/>
+          <w:szCs w:val="24"/>
+        </w:rPr>
+        <w:t>alias.&lt;</w:t>
       </w:r>
       <w:r>
         <w:rPr>
@@ -563,7 +558,7 @@
     </w:p>
     <w:p>
       <w:pPr>
-        <w:pStyle w:val="Sinespaciado"/>
+        <w:pStyle w:val="NoSpacing"/>
         <w:numPr>
           <w:ilvl w:val="2"/>
           <w:numId w:val="2"/>
@@ -583,18 +578,20 @@
     </w:p>
     <w:p>
       <w:pPr>
-        <w:pStyle w:val="Sinespaciado"/>
+        <w:pStyle w:val="NoSpacing"/>
         <w:ind w:left="2160"/>
         <w:rPr>
           <w:sz w:val="24"/>
           <w:szCs w:val="24"/>
-        </w:rPr>
-      </w:pPr>
-      <w:proofErr w:type="spellStart"/>
-      <w:r>
-        <w:rPr>
-          <w:sz w:val="24"/>
-          <w:szCs w:val="24"/>
+          <w:lang w:val="en-US"/>
+        </w:rPr>
+      </w:pPr>
+      <w:proofErr w:type="spellStart"/>
+      <w:r>
+        <w:rPr>
+          <w:sz w:val="24"/>
+          <w:szCs w:val="24"/>
+          <w:lang w:val="en-US"/>
         </w:rPr>
         <w:t>git</w:t>
       </w:r>
@@ -603,14 +600,16 @@
         <w:rPr>
           <w:sz w:val="24"/>
           <w:szCs w:val="24"/>
-        </w:rPr>
-        <w:t xml:space="preserve"> </w:t>
-      </w:r>
-      <w:proofErr w:type="spellStart"/>
-      <w:r>
-        <w:rPr>
-          <w:sz w:val="24"/>
-          <w:szCs w:val="24"/>
+          <w:lang w:val="en-US"/>
+        </w:rPr>
+        <w:t xml:space="preserve"> </w:t>
+      </w:r>
+      <w:proofErr w:type="spellStart"/>
+      <w:r>
+        <w:rPr>
+          <w:sz w:val="24"/>
+          <w:szCs w:val="24"/>
+          <w:lang w:val="en-US"/>
         </w:rPr>
         <w:t>config</w:t>
       </w:r>
@@ -619,6 +618,7 @@
         <w:rPr>
           <w:sz w:val="24"/>
           <w:szCs w:val="24"/>
+          <w:lang w:val="en-US"/>
         </w:rPr>
         <w:t xml:space="preserve"> --global </w:t>
       </w:r>
@@ -627,6 +627,7 @@
         <w:rPr>
           <w:sz w:val="24"/>
           <w:szCs w:val="24"/>
+          <w:lang w:val="en-US"/>
         </w:rPr>
         <w:t>alias.superlog</w:t>
       </w:r>
@@ -635,126 +636,16 @@
         <w:rPr>
           <w:sz w:val="24"/>
           <w:szCs w:val="24"/>
-        </w:rPr>
-        <w:t xml:space="preserve"> "log --</w:t>
-      </w:r>
-      <w:proofErr w:type="spellStart"/>
-      <w:r>
-        <w:rPr>
-          <w:sz w:val="24"/>
-          <w:szCs w:val="24"/>
-        </w:rPr>
-        <w:t>graph</w:t>
-      </w:r>
-      <w:proofErr w:type="spellEnd"/>
-      <w:r>
-        <w:rPr>
-          <w:sz w:val="24"/>
-          <w:szCs w:val="24"/>
-        </w:rPr>
-        <w:t xml:space="preserve"> --</w:t>
-      </w:r>
-      <w:proofErr w:type="spellStart"/>
-      <w:r>
-        <w:rPr>
-          <w:sz w:val="24"/>
-          <w:szCs w:val="24"/>
-        </w:rPr>
-        <w:t>abbrev-commit</w:t>
-      </w:r>
-      <w:proofErr w:type="spellEnd"/>
-      <w:r>
-        <w:rPr>
-          <w:sz w:val="24"/>
-          <w:szCs w:val="24"/>
-        </w:rPr>
-        <w:t xml:space="preserve"> --</w:t>
-      </w:r>
-      <w:proofErr w:type="spellStart"/>
-      <w:r>
-        <w:rPr>
-          <w:sz w:val="24"/>
-          <w:szCs w:val="24"/>
-        </w:rPr>
-        <w:t>decorate</w:t>
-      </w:r>
-      <w:proofErr w:type="spellEnd"/>
-      <w:r>
-        <w:rPr>
-          <w:sz w:val="24"/>
-          <w:szCs w:val="24"/>
-        </w:rPr>
-        <w:t xml:space="preserve"> --date=</w:t>
-      </w:r>
-      <w:proofErr w:type="spellStart"/>
-      <w:r>
-        <w:rPr>
-          <w:sz w:val="24"/>
-          <w:szCs w:val="24"/>
-        </w:rPr>
-        <w:t>relative</w:t>
-      </w:r>
-      <w:proofErr w:type="spellEnd"/>
-      <w:r>
-        <w:rPr>
-          <w:sz w:val="24"/>
-          <w:szCs w:val="24"/>
-        </w:rPr>
-        <w:t xml:space="preserve"> --</w:t>
-      </w:r>
-      <w:proofErr w:type="spellStart"/>
-      <w:r>
-        <w:rPr>
-          <w:sz w:val="24"/>
-          <w:szCs w:val="24"/>
-        </w:rPr>
-        <w:t>format</w:t>
-      </w:r>
-      <w:proofErr w:type="spellEnd"/>
-      <w:r>
-        <w:rPr>
-          <w:sz w:val="24"/>
-          <w:szCs w:val="24"/>
-        </w:rPr>
-        <w:t>=</w:t>
-      </w:r>
-      <w:proofErr w:type="spellStart"/>
-      <w:r>
-        <w:rPr>
-          <w:sz w:val="24"/>
-          <w:szCs w:val="24"/>
-        </w:rPr>
-        <w:t>format</w:t>
-      </w:r>
-      <w:proofErr w:type="spellEnd"/>
-      <w:r>
-        <w:rPr>
-          <w:sz w:val="24"/>
-          <w:szCs w:val="24"/>
-        </w:rPr>
-        <w:t>:'%C(</w:t>
-      </w:r>
-      <w:proofErr w:type="spellStart"/>
-      <w:r>
-        <w:rPr>
-          <w:sz w:val="24"/>
-          <w:szCs w:val="24"/>
-        </w:rPr>
-        <w:t>bold</w:t>
-      </w:r>
-      <w:proofErr w:type="spellEnd"/>
-      <w:r>
-        <w:rPr>
-          <w:sz w:val="24"/>
-          <w:szCs w:val="24"/>
-        </w:rPr>
-        <w:t xml:space="preserve"> blue)%</w:t>
-      </w:r>
-      <w:proofErr w:type="spellStart"/>
-      <w:r>
-        <w:rPr>
-          <w:sz w:val="24"/>
-          <w:szCs w:val="24"/>
+          <w:lang w:val="en-US"/>
+        </w:rPr>
+        <w:t xml:space="preserve"> "log --graph --abbrev-commit --decorate --date=relative --format=format:'%C(bold blue)%</w:t>
+      </w:r>
+      <w:proofErr w:type="spellStart"/>
+      <w:r>
+        <w:rPr>
+          <w:sz w:val="24"/>
+          <w:szCs w:val="24"/>
+          <w:lang w:val="en-US"/>
         </w:rPr>
         <w:t>h%C</w:t>
       </w:r>
@@ -763,62 +654,16 @@
         <w:rPr>
           <w:sz w:val="24"/>
           <w:szCs w:val="24"/>
-        </w:rPr>
-        <w:t>(</w:t>
-      </w:r>
-      <w:proofErr w:type="spellStart"/>
-      <w:r>
-        <w:rPr>
-          <w:sz w:val="24"/>
-          <w:szCs w:val="24"/>
-        </w:rPr>
-        <w:t>reset</w:t>
-      </w:r>
-      <w:proofErr w:type="spellEnd"/>
-      <w:r>
-        <w:rPr>
-          <w:sz w:val="24"/>
-          <w:szCs w:val="24"/>
-        </w:rPr>
-        <w:t>) - %C(</w:t>
-      </w:r>
-      <w:proofErr w:type="spellStart"/>
-      <w:r>
-        <w:rPr>
-          <w:sz w:val="24"/>
-          <w:szCs w:val="24"/>
-        </w:rPr>
-        <w:t>bold</w:t>
-      </w:r>
-      <w:proofErr w:type="spellEnd"/>
-      <w:r>
-        <w:rPr>
-          <w:sz w:val="24"/>
-          <w:szCs w:val="24"/>
-        </w:rPr>
-        <w:t xml:space="preserve"> </w:t>
-      </w:r>
-      <w:proofErr w:type="spellStart"/>
-      <w:r>
-        <w:rPr>
-          <w:sz w:val="24"/>
-          <w:szCs w:val="24"/>
-        </w:rPr>
-        <w:t>green</w:t>
-      </w:r>
-      <w:proofErr w:type="spellEnd"/>
-      <w:r>
-        <w:rPr>
-          <w:sz w:val="24"/>
-          <w:szCs w:val="24"/>
-        </w:rPr>
-        <w:t>)(%</w:t>
-      </w:r>
-      <w:proofErr w:type="spellStart"/>
-      <w:r>
-        <w:rPr>
-          <w:sz w:val="24"/>
-          <w:szCs w:val="24"/>
+          <w:lang w:val="en-US"/>
+        </w:rPr>
+        <w:t>(reset) - %C(bold green)(%</w:t>
+      </w:r>
+      <w:proofErr w:type="spellStart"/>
+      <w:r>
+        <w:rPr>
+          <w:sz w:val="24"/>
+          <w:szCs w:val="24"/>
+          <w:lang w:val="en-US"/>
         </w:rPr>
         <w:t>ar</w:t>
       </w:r>
@@ -827,46 +672,16 @@
         <w:rPr>
           <w:sz w:val="24"/>
           <w:szCs w:val="24"/>
-        </w:rPr>
-        <w:t>)%C(</w:t>
-      </w:r>
-      <w:proofErr w:type="spellStart"/>
-      <w:r>
-        <w:rPr>
-          <w:sz w:val="24"/>
-          <w:szCs w:val="24"/>
-        </w:rPr>
-        <w:t>reset</w:t>
-      </w:r>
-      <w:proofErr w:type="spellEnd"/>
-      <w:r>
-        <w:rPr>
-          <w:sz w:val="24"/>
-          <w:szCs w:val="24"/>
-        </w:rPr>
-        <w:t>) %C(</w:t>
-      </w:r>
-      <w:proofErr w:type="spellStart"/>
-      <w:r>
-        <w:rPr>
-          <w:sz w:val="24"/>
-          <w:szCs w:val="24"/>
-        </w:rPr>
-        <w:t>white</w:t>
-      </w:r>
-      <w:proofErr w:type="spellEnd"/>
-      <w:r>
-        <w:rPr>
-          <w:sz w:val="24"/>
-          <w:szCs w:val="24"/>
-        </w:rPr>
-        <w:t>)%</w:t>
-      </w:r>
-      <w:proofErr w:type="spellStart"/>
-      <w:r>
-        <w:rPr>
-          <w:sz w:val="24"/>
-          <w:szCs w:val="24"/>
+          <w:lang w:val="en-US"/>
+        </w:rPr>
+        <w:t>)%C(reset) %C(white)%</w:t>
+      </w:r>
+      <w:proofErr w:type="spellStart"/>
+      <w:r>
+        <w:rPr>
+          <w:sz w:val="24"/>
+          <w:szCs w:val="24"/>
+          <w:lang w:val="en-US"/>
         </w:rPr>
         <w:t>s%C</w:t>
       </w:r>
@@ -875,62 +690,16 @@
         <w:rPr>
           <w:sz w:val="24"/>
           <w:szCs w:val="24"/>
-        </w:rPr>
-        <w:t>(</w:t>
-      </w:r>
-      <w:proofErr w:type="spellStart"/>
-      <w:r>
-        <w:rPr>
-          <w:sz w:val="24"/>
-          <w:szCs w:val="24"/>
-        </w:rPr>
-        <w:t>reset</w:t>
-      </w:r>
-      <w:proofErr w:type="spellEnd"/>
-      <w:r>
-        <w:rPr>
-          <w:sz w:val="24"/>
-          <w:szCs w:val="24"/>
-        </w:rPr>
-        <w:t>) %C(</w:t>
-      </w:r>
-      <w:proofErr w:type="spellStart"/>
-      <w:r>
-        <w:rPr>
-          <w:sz w:val="24"/>
-          <w:szCs w:val="24"/>
-        </w:rPr>
-        <w:t>dim</w:t>
-      </w:r>
-      <w:proofErr w:type="spellEnd"/>
-      <w:r>
-        <w:rPr>
-          <w:sz w:val="24"/>
-          <w:szCs w:val="24"/>
-        </w:rPr>
-        <w:t xml:space="preserve"> </w:t>
-      </w:r>
-      <w:proofErr w:type="spellStart"/>
-      <w:r>
-        <w:rPr>
-          <w:sz w:val="24"/>
-          <w:szCs w:val="24"/>
-        </w:rPr>
-        <w:t>white</w:t>
-      </w:r>
-      <w:proofErr w:type="spellEnd"/>
-      <w:r>
-        <w:rPr>
-          <w:sz w:val="24"/>
-          <w:szCs w:val="24"/>
-        </w:rPr>
-        <w:t>) - %</w:t>
-      </w:r>
-      <w:proofErr w:type="spellStart"/>
-      <w:r>
-        <w:rPr>
-          <w:sz w:val="24"/>
-          <w:szCs w:val="24"/>
+          <w:lang w:val="en-US"/>
+        </w:rPr>
+        <w:t>(reset) %C(dim white) - %</w:t>
+      </w:r>
+      <w:proofErr w:type="spellStart"/>
+      <w:r>
+        <w:rPr>
+          <w:sz w:val="24"/>
+          <w:szCs w:val="24"/>
+          <w:lang w:val="en-US"/>
         </w:rPr>
         <w:t>an%C</w:t>
       </w:r>
@@ -939,62 +708,16 @@
         <w:rPr>
           <w:sz w:val="24"/>
           <w:szCs w:val="24"/>
-        </w:rPr>
-        <w:t>(</w:t>
-      </w:r>
-      <w:proofErr w:type="spellStart"/>
-      <w:r>
-        <w:rPr>
-          <w:sz w:val="24"/>
-          <w:szCs w:val="24"/>
-        </w:rPr>
-        <w:t>reset</w:t>
-      </w:r>
-      <w:proofErr w:type="spellEnd"/>
-      <w:r>
-        <w:rPr>
-          <w:sz w:val="24"/>
-          <w:szCs w:val="24"/>
-        </w:rPr>
-        <w:t>)%C(</w:t>
-      </w:r>
-      <w:proofErr w:type="spellStart"/>
-      <w:r>
-        <w:rPr>
-          <w:sz w:val="24"/>
-          <w:szCs w:val="24"/>
-        </w:rPr>
-        <w:t>bold</w:t>
-      </w:r>
-      <w:proofErr w:type="spellEnd"/>
-      <w:r>
-        <w:rPr>
-          <w:sz w:val="24"/>
-          <w:szCs w:val="24"/>
-        </w:rPr>
-        <w:t xml:space="preserve"> </w:t>
-      </w:r>
-      <w:proofErr w:type="spellStart"/>
-      <w:r>
-        <w:rPr>
-          <w:sz w:val="24"/>
-          <w:szCs w:val="24"/>
-        </w:rPr>
-        <w:t>yellow</w:t>
-      </w:r>
-      <w:proofErr w:type="spellEnd"/>
-      <w:r>
-        <w:rPr>
-          <w:sz w:val="24"/>
-          <w:szCs w:val="24"/>
-        </w:rPr>
-        <w:t>)%</w:t>
-      </w:r>
-      <w:proofErr w:type="spellStart"/>
-      <w:r>
-        <w:rPr>
-          <w:sz w:val="24"/>
-          <w:szCs w:val="24"/>
+          <w:lang w:val="en-US"/>
+        </w:rPr>
+        <w:t>(reset)%C(bold yellow)%</w:t>
+      </w:r>
+      <w:proofErr w:type="spellStart"/>
+      <w:r>
+        <w:rPr>
+          <w:sz w:val="24"/>
+          <w:szCs w:val="24"/>
+          <w:lang w:val="en-US"/>
         </w:rPr>
         <w:t>d%C</w:t>
       </w:r>
@@ -1003,45 +726,14 @@
         <w:rPr>
           <w:sz w:val="24"/>
           <w:szCs w:val="24"/>
-        </w:rPr>
-        <w:t>(</w:t>
-      </w:r>
-      <w:proofErr w:type="spellStart"/>
-      <w:r>
-        <w:rPr>
-          <w:sz w:val="24"/>
-          <w:szCs w:val="24"/>
-        </w:rPr>
-        <w:t>reset</w:t>
-      </w:r>
-      <w:proofErr w:type="spellEnd"/>
-      <w:r>
-        <w:rPr>
-          <w:sz w:val="24"/>
-          <w:szCs w:val="24"/>
-        </w:rPr>
-        <w:t>)' --</w:t>
-      </w:r>
-      <w:proofErr w:type="spellStart"/>
-      <w:r>
-        <w:rPr>
-          <w:sz w:val="24"/>
-          <w:szCs w:val="24"/>
-        </w:rPr>
-        <w:t>all</w:t>
-      </w:r>
-      <w:proofErr w:type="spellEnd"/>
-      <w:r>
-        <w:rPr>
-          <w:sz w:val="24"/>
-          <w:szCs w:val="24"/>
-        </w:rPr>
-        <w:t>"</w:t>
-      </w:r>
-    </w:p>
-    <w:p>
-      <w:pPr>
-        <w:pStyle w:val="Sinespaciado"/>
+          <w:lang w:val="en-US"/>
+        </w:rPr>
+        <w:t>(reset)' --all"</w:t>
+      </w:r>
+    </w:p>
+    <w:p>
+      <w:pPr>
+        <w:pStyle w:val="NoSpacing"/>
         <w:numPr>
           <w:ilvl w:val="0"/>
           <w:numId w:val="3"/>
@@ -1091,7 +783,7 @@
     </w:p>
     <w:p>
       <w:pPr>
-        <w:pStyle w:val="Sinespaciado"/>
+        <w:pStyle w:val="NoSpacing"/>
         <w:ind w:left="2160"/>
         <w:rPr>
           <w:sz w:val="24"/>
@@ -1101,7 +793,7 @@
     </w:p>
     <w:p>
       <w:pPr>
-        <w:pStyle w:val="Sinespaciado"/>
+        <w:pStyle w:val="NoSpacing"/>
         <w:ind w:firstLine="360"/>
         <w:rPr>
           <w:sz w:val="24"/>
@@ -1128,7 +820,7 @@
     </w:p>
     <w:p>
       <w:pPr>
-        <w:pStyle w:val="Sinespaciado"/>
+        <w:pStyle w:val="NoSpacing"/>
         <w:numPr>
           <w:ilvl w:val="0"/>
           <w:numId w:val="2"/>
@@ -1190,7 +882,7 @@
     </w:p>
     <w:p>
       <w:pPr>
-        <w:pStyle w:val="Sinespaciado"/>
+        <w:pStyle w:val="NoSpacing"/>
         <w:numPr>
           <w:ilvl w:val="0"/>
           <w:numId w:val="2"/>
@@ -1258,7 +950,7 @@
     </w:p>
     <w:p>
       <w:pPr>
-        <w:pStyle w:val="Sinespaciado"/>
+        <w:pStyle w:val="NoSpacing"/>
         <w:numPr>
           <w:ilvl w:val="0"/>
           <w:numId w:val="2"/>
@@ -1308,7 +1000,7 @@
     </w:p>
     <w:p>
       <w:pPr>
-        <w:pStyle w:val="Sinespaciado"/>
+        <w:pStyle w:val="NoSpacing"/>
         <w:numPr>
           <w:ilvl w:val="1"/>
           <w:numId w:val="2"/>
@@ -1366,7 +1058,7 @@
     </w:p>
     <w:p>
       <w:pPr>
-        <w:pStyle w:val="Sinespaciado"/>
+        <w:pStyle w:val="NoSpacing"/>
         <w:numPr>
           <w:ilvl w:val="1"/>
           <w:numId w:val="2"/>
@@ -1452,7 +1144,7 @@
     </w:p>
     <w:p>
       <w:pPr>
-        <w:pStyle w:val="Sinespaciado"/>
+        <w:pStyle w:val="NoSpacing"/>
         <w:numPr>
           <w:ilvl w:val="0"/>
           <w:numId w:val="2"/>
@@ -1501,7 +1193,7 @@
     </w:p>
     <w:p>
       <w:pPr>
-        <w:pStyle w:val="Sinespaciado"/>
+        <w:pStyle w:val="NoSpacing"/>
         <w:numPr>
           <w:ilvl w:val="1"/>
           <w:numId w:val="2"/>
@@ -1566,7 +1258,7 @@
     </w:p>
     <w:p>
       <w:pPr>
-        <w:pStyle w:val="Sinespaciado"/>
+        <w:pStyle w:val="NoSpacing"/>
         <w:numPr>
           <w:ilvl w:val="1"/>
           <w:numId w:val="2"/>
@@ -1633,7 +1325,7 @@
     </w:p>
     <w:p>
       <w:pPr>
-        <w:pStyle w:val="Sinespaciado"/>
+        <w:pStyle w:val="NoSpacing"/>
         <w:numPr>
           <w:ilvl w:val="1"/>
           <w:numId w:val="2"/>
@@ -1732,7 +1424,7 @@
     </w:p>
     <w:p>
       <w:pPr>
-        <w:pStyle w:val="Sinespaciado"/>
+        <w:pStyle w:val="NoSpacing"/>
         <w:numPr>
           <w:ilvl w:val="0"/>
           <w:numId w:val="2"/>
@@ -1773,7 +1465,7 @@
     </w:p>
     <w:p>
       <w:pPr>
-        <w:pStyle w:val="Sinespaciado"/>
+        <w:pStyle w:val="NoSpacing"/>
         <w:numPr>
           <w:ilvl w:val="1"/>
           <w:numId w:val="2"/>
@@ -1824,7 +1516,7 @@
     </w:p>
     <w:p>
       <w:pPr>
-        <w:pStyle w:val="Sinespaciado"/>
+        <w:pStyle w:val="NoSpacing"/>
         <w:numPr>
           <w:ilvl w:val="1"/>
           <w:numId w:val="2"/>
@@ -1884,7 +1576,7 @@
     </w:p>
     <w:p>
       <w:pPr>
-        <w:pStyle w:val="Sinespaciado"/>
+        <w:pStyle w:val="NoSpacing"/>
         <w:numPr>
           <w:ilvl w:val="1"/>
           <w:numId w:val="2"/>
@@ -1960,7 +1652,7 @@
     </w:p>
     <w:p>
       <w:pPr>
-        <w:pStyle w:val="Sinespaciado"/>
+        <w:pStyle w:val="NoSpacing"/>
         <w:numPr>
           <w:ilvl w:val="1"/>
           <w:numId w:val="2"/>
@@ -2060,7 +1752,7 @@
     </w:p>
     <w:p>
       <w:pPr>
-        <w:pStyle w:val="Sinespaciado"/>
+        <w:pStyle w:val="NoSpacing"/>
         <w:numPr>
           <w:ilvl w:val="0"/>
           <w:numId w:val="2"/>
@@ -2198,7 +1890,7 @@
     </w:p>
     <w:p>
       <w:pPr>
-        <w:pStyle w:val="Sinespaciado"/>
+        <w:pStyle w:val="NoSpacing"/>
         <w:numPr>
           <w:ilvl w:val="0"/>
           <w:numId w:val="2"/>
@@ -2319,7 +2011,7 @@
     </w:p>
     <w:p>
       <w:pPr>
-        <w:pStyle w:val="Sinespaciado"/>
+        <w:pStyle w:val="NoSpacing"/>
         <w:numPr>
           <w:ilvl w:val="0"/>
           <w:numId w:val="2"/>
@@ -2408,7 +2100,7 @@
     </w:p>
     <w:p>
       <w:pPr>
-        <w:pStyle w:val="Sinespaciado"/>
+        <w:pStyle w:val="NoSpacing"/>
         <w:numPr>
           <w:ilvl w:val="1"/>
           <w:numId w:val="2"/>
@@ -2476,7 +2168,7 @@
     </w:p>
     <w:p>
       <w:pPr>
-        <w:pStyle w:val="Sinespaciado"/>
+        <w:pStyle w:val="NoSpacing"/>
         <w:numPr>
           <w:ilvl w:val="1"/>
           <w:numId w:val="2"/>
@@ -2562,7 +2254,7 @@
     </w:p>
     <w:p>
       <w:pPr>
-        <w:pStyle w:val="Sinespaciado"/>
+        <w:pStyle w:val="NoSpacing"/>
         <w:numPr>
           <w:ilvl w:val="1"/>
           <w:numId w:val="2"/>
@@ -2631,7 +2323,7 @@
     </w:p>
     <w:p>
       <w:pPr>
-        <w:pStyle w:val="Sinespaciado"/>
+        <w:pStyle w:val="NoSpacing"/>
         <w:numPr>
           <w:ilvl w:val="1"/>
           <w:numId w:val="2"/>
@@ -2700,7 +2392,7 @@
     </w:p>
     <w:p>
       <w:pPr>
-        <w:pStyle w:val="Sinespaciado"/>
+        <w:pStyle w:val="NoSpacing"/>
         <w:numPr>
           <w:ilvl w:val="1"/>
           <w:numId w:val="2"/>
@@ -2751,7 +2443,7 @@
     </w:p>
     <w:p>
       <w:pPr>
-        <w:pStyle w:val="Sinespaciado"/>
+        <w:pStyle w:val="NoSpacing"/>
         <w:numPr>
           <w:ilvl w:val="1"/>
           <w:numId w:val="2"/>
@@ -2828,7 +2520,7 @@
     </w:p>
     <w:p>
       <w:pPr>
-        <w:pStyle w:val="Sinespaciado"/>
+        <w:pStyle w:val="NoSpacing"/>
         <w:numPr>
           <w:ilvl w:val="1"/>
           <w:numId w:val="2"/>
@@ -2991,7 +2683,7 @@
     </w:p>
     <w:p>
       <w:pPr>
-        <w:pStyle w:val="Sinespaciado"/>
+        <w:pStyle w:val="NoSpacing"/>
         <w:numPr>
           <w:ilvl w:val="1"/>
           <w:numId w:val="2"/>
@@ -3057,7 +2749,7 @@
     </w:p>
     <w:p>
       <w:pPr>
-        <w:pStyle w:val="Sinespaciado"/>
+        <w:pStyle w:val="NoSpacing"/>
         <w:numPr>
           <w:ilvl w:val="1"/>
           <w:numId w:val="2"/>
@@ -3097,7 +2789,7 @@
     </w:p>
     <w:p>
       <w:pPr>
-        <w:pStyle w:val="Sinespaciado"/>
+        <w:pStyle w:val="NoSpacing"/>
         <w:numPr>
           <w:ilvl w:val="1"/>
           <w:numId w:val="2"/>
@@ -3155,7 +2847,7 @@
     </w:p>
     <w:p>
       <w:pPr>
-        <w:pStyle w:val="Sinespaciado"/>
+        <w:pStyle w:val="NoSpacing"/>
         <w:numPr>
           <w:ilvl w:val="1"/>
           <w:numId w:val="2"/>
@@ -3267,7 +2959,7 @@
     </w:p>
     <w:p>
       <w:pPr>
-        <w:pStyle w:val="Sinespaciado"/>
+        <w:pStyle w:val="NoSpacing"/>
         <w:numPr>
           <w:ilvl w:val="1"/>
           <w:numId w:val="2"/>
@@ -3358,7 +3050,7 @@
     </w:p>
     <w:p>
       <w:pPr>
-        <w:pStyle w:val="Sinespaciado"/>
+        <w:pStyle w:val="NoSpacing"/>
         <w:numPr>
           <w:ilvl w:val="1"/>
           <w:numId w:val="2"/>
@@ -3437,7 +3129,7 @@
     </w:p>
     <w:p>
       <w:pPr>
-        <w:pStyle w:val="Sinespaciado"/>
+        <w:pStyle w:val="NoSpacing"/>
         <w:numPr>
           <w:ilvl w:val="1"/>
           <w:numId w:val="2"/>
@@ -3517,7 +3209,7 @@
     </w:p>
     <w:p>
       <w:pPr>
-        <w:pStyle w:val="Sinespaciado"/>
+        <w:pStyle w:val="NoSpacing"/>
         <w:numPr>
           <w:ilvl w:val="1"/>
           <w:numId w:val="2"/>
@@ -3589,7 +3281,7 @@
     </w:p>
     <w:p>
       <w:pPr>
-        <w:pStyle w:val="Sinespaciado"/>
+        <w:pStyle w:val="NoSpacing"/>
         <w:numPr>
           <w:ilvl w:val="1"/>
           <w:numId w:val="2"/>
@@ -3680,7 +3372,7 @@
     </w:p>
     <w:p>
       <w:pPr>
-        <w:pStyle w:val="Sinespaciado"/>
+        <w:pStyle w:val="NoSpacing"/>
         <w:ind w:firstLine="360"/>
         <w:rPr>
           <w:sz w:val="24"/>
@@ -3690,7 +3382,7 @@
     </w:p>
     <w:p>
       <w:pPr>
-        <w:pStyle w:val="Sinespaciado"/>
+        <w:pStyle w:val="NoSpacing"/>
         <w:ind w:firstLine="360"/>
         <w:rPr>
           <w:sz w:val="24"/>
@@ -3719,7 +3411,7 @@
     </w:p>
     <w:p>
       <w:pPr>
-        <w:pStyle w:val="Sinespaciado"/>
+        <w:pStyle w:val="NoSpacing"/>
         <w:numPr>
           <w:ilvl w:val="0"/>
           <w:numId w:val="2"/>
@@ -3760,7 +3452,7 @@
     </w:p>
     <w:p>
       <w:pPr>
-        <w:pStyle w:val="Sinespaciado"/>
+        <w:pStyle w:val="NoSpacing"/>
         <w:numPr>
           <w:ilvl w:val="1"/>
           <w:numId w:val="2"/>
@@ -3827,7 +3519,7 @@
     </w:p>
     <w:p>
       <w:pPr>
-        <w:pStyle w:val="Sinespaciado"/>
+        <w:pStyle w:val="NoSpacing"/>
         <w:numPr>
           <w:ilvl w:val="1"/>
           <w:numId w:val="2"/>
@@ -3930,7 +3622,7 @@
     </w:p>
     <w:p>
       <w:pPr>
-        <w:pStyle w:val="Sinespaciado"/>
+        <w:pStyle w:val="NoSpacing"/>
         <w:numPr>
           <w:ilvl w:val="1"/>
           <w:numId w:val="2"/>
@@ -4063,7 +3755,7 @@
     </w:p>
     <w:p>
       <w:pPr>
-        <w:pStyle w:val="Sinespaciado"/>
+        <w:pStyle w:val="NoSpacing"/>
         <w:numPr>
           <w:ilvl w:val="1"/>
           <w:numId w:val="2"/>
@@ -4276,7 +3968,7 @@
     </w:p>
     <w:p>
       <w:pPr>
-        <w:pStyle w:val="Sinespaciado"/>
+        <w:pStyle w:val="NoSpacing"/>
         <w:numPr>
           <w:ilvl w:val="1"/>
           <w:numId w:val="2"/>
@@ -4402,7 +4094,7 @@
     </w:p>
     <w:p>
       <w:pPr>
-        <w:pStyle w:val="Sinespaciado"/>
+        <w:pStyle w:val="NoSpacing"/>
         <w:numPr>
           <w:ilvl w:val="0"/>
           <w:numId w:val="2"/>
@@ -4504,7 +4196,7 @@
     </w:p>
     <w:p>
       <w:pPr>
-        <w:pStyle w:val="Sinespaciado"/>
+        <w:pStyle w:val="NoSpacing"/>
         <w:ind w:left="720"/>
         <w:rPr>
           <w:sz w:val="24"/>
@@ -4514,7 +4206,7 @@
     </w:p>
     <w:p>
       <w:pPr>
-        <w:pStyle w:val="Sinespaciado"/>
+        <w:pStyle w:val="NoSpacing"/>
         <w:ind w:firstLine="360"/>
         <w:rPr>
           <w:sz w:val="24"/>
@@ -4533,7 +4225,7 @@
     </w:p>
     <w:p>
       <w:pPr>
-        <w:pStyle w:val="Sinespaciado"/>
+        <w:pStyle w:val="NoSpacing"/>
         <w:numPr>
           <w:ilvl w:val="0"/>
           <w:numId w:val="2"/>
@@ -4658,7 +4350,7 @@
     </w:p>
     <w:p>
       <w:pPr>
-        <w:pStyle w:val="Sinespaciado"/>
+        <w:pStyle w:val="NoSpacing"/>
         <w:numPr>
           <w:ilvl w:val="0"/>
           <w:numId w:val="2"/>
@@ -4715,7 +4407,7 @@
     </w:p>
     <w:p>
       <w:pPr>
-        <w:pStyle w:val="Sinespaciado"/>
+        <w:pStyle w:val="NoSpacing"/>
         <w:numPr>
           <w:ilvl w:val="1"/>
           <w:numId w:val="2"/>
@@ -4757,7 +4449,7 @@
     </w:p>
     <w:p>
       <w:pPr>
-        <w:pStyle w:val="Sinespaciado"/>
+        <w:pStyle w:val="NoSpacing"/>
         <w:numPr>
           <w:ilvl w:val="1"/>
           <w:numId w:val="2"/>
@@ -4824,7 +4516,7 @@
     </w:p>
     <w:p>
       <w:pPr>
-        <w:pStyle w:val="Sinespaciado"/>
+        <w:pStyle w:val="NoSpacing"/>
         <w:numPr>
           <w:ilvl w:val="1"/>
           <w:numId w:val="2"/>
@@ -4901,7 +4593,7 @@
     </w:p>
     <w:p>
       <w:pPr>
-        <w:pStyle w:val="Sinespaciado"/>
+        <w:pStyle w:val="NoSpacing"/>
         <w:numPr>
           <w:ilvl w:val="0"/>
           <w:numId w:val="2"/>
@@ -5046,7 +4738,7 @@
     </w:p>
     <w:p>
       <w:pPr>
-        <w:pStyle w:val="Sinespaciado"/>
+        <w:pStyle w:val="NoSpacing"/>
         <w:numPr>
           <w:ilvl w:val="0"/>
           <w:numId w:val="2"/>
@@ -5258,7 +4950,7 @@
     </w:p>
     <w:p>
       <w:pPr>
-        <w:pStyle w:val="Sinespaciado"/>
+        <w:pStyle w:val="NoSpacing"/>
         <w:ind w:left="720"/>
         <w:rPr>
           <w:sz w:val="24"/>
@@ -5268,7 +4960,7 @@
     </w:p>
     <w:p>
       <w:pPr>
-        <w:pStyle w:val="Sinespaciado"/>
+        <w:pStyle w:val="NoSpacing"/>
         <w:ind w:firstLine="360"/>
         <w:rPr>
           <w:sz w:val="24"/>
@@ -5289,7 +4981,7 @@
     </w:p>
     <w:p>
       <w:pPr>
-        <w:pStyle w:val="Sinespaciado"/>
+        <w:pStyle w:val="NoSpacing"/>
         <w:numPr>
           <w:ilvl w:val="0"/>
           <w:numId w:val="2"/>
@@ -5383,7 +5075,7 @@
     </w:p>
     <w:p>
       <w:pPr>
-        <w:pStyle w:val="Sinespaciado"/>
+        <w:pStyle w:val="NoSpacing"/>
         <w:numPr>
           <w:ilvl w:val="1"/>
           <w:numId w:val="2"/>
@@ -5460,7 +5152,7 @@
     </w:p>
     <w:p>
       <w:pPr>
-        <w:pStyle w:val="Sinespaciado"/>
+        <w:pStyle w:val="NoSpacing"/>
         <w:numPr>
           <w:ilvl w:val="1"/>
           <w:numId w:val="2"/>
@@ -5520,7 +5212,7 @@
     </w:p>
     <w:p>
       <w:pPr>
-        <w:pStyle w:val="Sinespaciado"/>
+        <w:pStyle w:val="NoSpacing"/>
         <w:ind w:left="720"/>
         <w:rPr>
           <w:sz w:val="24"/>
@@ -5530,7 +5222,7 @@
     </w:p>
     <w:p>
       <w:pPr>
-        <w:pStyle w:val="Sinespaciado"/>
+        <w:pStyle w:val="NoSpacing"/>
         <w:ind w:firstLine="360"/>
         <w:rPr>
           <w:sz w:val="24"/>
@@ -5559,7 +5251,7 @@
     </w:p>
     <w:p>
       <w:pPr>
-        <w:pStyle w:val="Sinespaciado"/>
+        <w:pStyle w:val="NoSpacing"/>
         <w:numPr>
           <w:ilvl w:val="0"/>
           <w:numId w:val="8"/>
@@ -5616,7 +5308,7 @@
     </w:p>
     <w:p>
       <w:pPr>
-        <w:pStyle w:val="Sinespaciado"/>
+        <w:pStyle w:val="NoSpacing"/>
         <w:numPr>
           <w:ilvl w:val="0"/>
           <w:numId w:val="8"/>
@@ -5696,7 +5388,7 @@
     </w:p>
     <w:p>
       <w:pPr>
-        <w:pStyle w:val="Sinespaciado"/>
+        <w:pStyle w:val="NoSpacing"/>
         <w:rPr>
           <w:sz w:val="24"/>
           <w:szCs w:val="24"/>
@@ -5706,7 +5398,7 @@
     </w:p>
     <w:p>
       <w:pPr>
-        <w:pStyle w:val="Sinespaciado"/>
+        <w:pStyle w:val="NoSpacing"/>
         <w:ind w:firstLine="360"/>
         <w:rPr>
           <w:sz w:val="24"/>
@@ -5725,7 +5417,7 @@
     </w:p>
     <w:p>
       <w:pPr>
-        <w:pStyle w:val="Sinespaciado"/>
+        <w:pStyle w:val="NoSpacing"/>
         <w:ind w:firstLine="360"/>
         <w:rPr>
           <w:sz w:val="24"/>
@@ -5742,7 +5434,7 @@
     </w:p>
     <w:p>
       <w:pPr>
-        <w:pStyle w:val="Sinespaciado"/>
+        <w:pStyle w:val="NoSpacing"/>
         <w:ind w:firstLine="708"/>
         <w:rPr>
           <w:i/>
@@ -5777,7 +5469,7 @@
     </w:p>
     <w:p>
       <w:pPr>
-        <w:pStyle w:val="Sinespaciado"/>
+        <w:pStyle w:val="NoSpacing"/>
         <w:numPr>
           <w:ilvl w:val="0"/>
           <w:numId w:val="2"/>
@@ -5950,7 +5642,7 @@
     </w:p>
     <w:p>
       <w:pPr>
-        <w:pStyle w:val="Sinespaciado"/>
+        <w:pStyle w:val="NoSpacing"/>
         <w:numPr>
           <w:ilvl w:val="0"/>
           <w:numId w:val="2"/>
@@ -6016,7 +5708,7 @@
     </w:p>
     <w:p>
       <w:pPr>
-        <w:pStyle w:val="Sinespaciado"/>
+        <w:pStyle w:val="NoSpacing"/>
         <w:numPr>
           <w:ilvl w:val="1"/>
           <w:numId w:val="2"/>
@@ -6088,7 +5780,7 @@
     </w:p>
     <w:p>
       <w:pPr>
-        <w:pStyle w:val="Sinespaciado"/>
+        <w:pStyle w:val="NoSpacing"/>
         <w:numPr>
           <w:ilvl w:val="1"/>
           <w:numId w:val="2"/>
@@ -6158,7 +5850,7 @@
     </w:p>
     <w:p>
       <w:pPr>
-        <w:pStyle w:val="Sinespaciado"/>
+        <w:pStyle w:val="NoSpacing"/>
         <w:numPr>
           <w:ilvl w:val="0"/>
           <w:numId w:val="2"/>
@@ -6224,7 +5916,7 @@
     </w:p>
     <w:p>
       <w:pPr>
-        <w:pStyle w:val="Sinespaciado"/>
+        <w:pStyle w:val="NoSpacing"/>
         <w:numPr>
           <w:ilvl w:val="1"/>
           <w:numId w:val="2"/>
@@ -6274,7 +5966,7 @@
     </w:p>
     <w:p>
       <w:pPr>
-        <w:pStyle w:val="Sinespaciado"/>
+        <w:pStyle w:val="NoSpacing"/>
         <w:numPr>
           <w:ilvl w:val="0"/>
           <w:numId w:val="2"/>
@@ -6306,7 +5998,7 @@
     </w:p>
     <w:p>
       <w:pPr>
-        <w:pStyle w:val="Sinespaciado"/>
+        <w:pStyle w:val="NoSpacing"/>
         <w:numPr>
           <w:ilvl w:val="1"/>
           <w:numId w:val="2"/>
@@ -6338,7 +6030,7 @@
     </w:p>
     <w:p>
       <w:pPr>
-        <w:pStyle w:val="Sinespaciado"/>
+        <w:pStyle w:val="NoSpacing"/>
         <w:numPr>
           <w:ilvl w:val="0"/>
           <w:numId w:val="2"/>
@@ -6414,7 +6106,7 @@
     </w:p>
     <w:p>
       <w:pPr>
-        <w:pStyle w:val="Sinespaciado"/>
+        <w:pStyle w:val="NoSpacing"/>
         <w:rPr>
           <w:i/>
           <w:sz w:val="24"/>
@@ -6425,7 +6117,7 @@
     </w:p>
     <w:p>
       <w:pPr>
-        <w:pStyle w:val="Sinespaciado"/>
+        <w:pStyle w:val="NoSpacing"/>
         <w:ind w:firstLine="360"/>
         <w:rPr>
           <w:i/>
@@ -6445,7 +6137,7 @@
     </w:p>
     <w:p>
       <w:pPr>
-        <w:pStyle w:val="Sinespaciado"/>
+        <w:pStyle w:val="NoSpacing"/>
         <w:numPr>
           <w:ilvl w:val="0"/>
           <w:numId w:val="2"/>
@@ -6537,7 +6229,7 @@
     </w:p>
     <w:p>
       <w:pPr>
-        <w:pStyle w:val="Sinespaciado"/>
+        <w:pStyle w:val="NoSpacing"/>
         <w:numPr>
           <w:ilvl w:val="0"/>
           <w:numId w:val="2"/>
@@ -6587,7 +6279,7 @@
     </w:p>
     <w:p>
       <w:pPr>
-        <w:pStyle w:val="Sinespaciado"/>
+        <w:pStyle w:val="NoSpacing"/>
         <w:numPr>
           <w:ilvl w:val="1"/>
           <w:numId w:val="2"/>
@@ -6704,7 +6396,7 @@
     </w:p>
     <w:p>
       <w:pPr>
-        <w:pStyle w:val="Sinespaciado"/>
+        <w:pStyle w:val="NoSpacing"/>
         <w:numPr>
           <w:ilvl w:val="1"/>
           <w:numId w:val="2"/>
@@ -6740,7 +6432,7 @@
     </w:p>
     <w:p>
       <w:pPr>
-        <w:pStyle w:val="Sinespaciado"/>
+        <w:pStyle w:val="NoSpacing"/>
         <w:numPr>
           <w:ilvl w:val="1"/>
           <w:numId w:val="2"/>
@@ -6820,7 +6512,7 @@
     </w:p>
     <w:p>
       <w:pPr>
-        <w:pStyle w:val="Sinespaciado"/>
+        <w:pStyle w:val="NoSpacing"/>
         <w:numPr>
           <w:ilvl w:val="0"/>
           <w:numId w:val="2"/>
@@ -6951,7 +6643,7 @@
     </w:p>
     <w:p>
       <w:pPr>
-        <w:pStyle w:val="Sinespaciado"/>
+        <w:pStyle w:val="NoSpacing"/>
         <w:numPr>
           <w:ilvl w:val="0"/>
           <w:numId w:val="2"/>
@@ -7081,7 +6773,7 @@
     </w:p>
     <w:p>
       <w:pPr>
-        <w:pStyle w:val="Sinespaciado"/>
+        <w:pStyle w:val="NoSpacing"/>
         <w:numPr>
           <w:ilvl w:val="0"/>
           <w:numId w:val="2"/>
@@ -7217,7 +6909,7 @@
     </w:p>
     <w:p>
       <w:pPr>
-        <w:pStyle w:val="Sinespaciado"/>
+        <w:pStyle w:val="NoSpacing"/>
         <w:numPr>
           <w:ilvl w:val="1"/>
           <w:numId w:val="2"/>
@@ -7237,7 +6929,7 @@
     </w:p>
     <w:p>
       <w:pPr>
-        <w:pStyle w:val="Sinespaciado"/>
+        <w:pStyle w:val="NoSpacing"/>
         <w:numPr>
           <w:ilvl w:val="2"/>
           <w:numId w:val="2"/>
@@ -7308,12 +7000,10 @@
         </w:rPr>
         <w:t xml:space="preserve"> que se tienen del proyecto.</w:t>
       </w:r>
-      <w:bookmarkStart w:id="0" w:name="_GoBack"/>
-      <w:bookmarkEnd w:id="0"/>
-    </w:p>
-    <w:p>
-      <w:pPr>
-        <w:pStyle w:val="Sinespaciado"/>
+    </w:p>
+    <w:p>
+      <w:pPr>
+        <w:pStyle w:val="NoSpacing"/>
         <w:ind w:left="720"/>
         <w:rPr>
           <w:b/>
@@ -7324,7 +7014,7 @@
     </w:p>
     <w:p>
       <w:pPr>
-        <w:pStyle w:val="Sinespaciado"/>
+        <w:pStyle w:val="NoSpacing"/>
         <w:ind w:left="720"/>
         <w:rPr>
           <w:b/>
@@ -7431,7 +7121,7 @@
     </w:p>
     <w:p>
       <w:pPr>
-        <w:pStyle w:val="Sinespaciado"/>
+        <w:pStyle w:val="NoSpacing"/>
         <w:numPr>
           <w:ilvl w:val="0"/>
           <w:numId w:val="2"/>
@@ -7440,14 +7130,16 @@
           <w:b/>
           <w:sz w:val="24"/>
           <w:szCs w:val="24"/>
-        </w:rPr>
-      </w:pPr>
-      <w:proofErr w:type="spellStart"/>
-      <w:r>
-        <w:rPr>
-          <w:b/>
-          <w:sz w:val="24"/>
-          <w:szCs w:val="24"/>
+          <w:lang w:val="en-US"/>
+        </w:rPr>
+      </w:pPr>
+      <w:proofErr w:type="spellStart"/>
+      <w:r>
+        <w:rPr>
+          <w:b/>
+          <w:sz w:val="24"/>
+          <w:szCs w:val="24"/>
+          <w:lang w:val="en-US"/>
         </w:rPr>
         <w:t>git</w:t>
       </w:r>
@@ -7457,15 +7149,17 @@
           <w:b/>
           <w:sz w:val="24"/>
           <w:szCs w:val="24"/>
-        </w:rPr>
-        <w:t xml:space="preserve"> </w:t>
-      </w:r>
-      <w:proofErr w:type="spellStart"/>
-      <w:r>
-        <w:rPr>
-          <w:b/>
-          <w:sz w:val="24"/>
-          <w:szCs w:val="24"/>
+          <w:lang w:val="en-US"/>
+        </w:rPr>
+        <w:t xml:space="preserve"> </w:t>
+      </w:r>
+      <w:proofErr w:type="spellStart"/>
+      <w:r>
+        <w:rPr>
+          <w:b/>
+          <w:sz w:val="24"/>
+          <w:szCs w:val="24"/>
+          <w:lang w:val="en-US"/>
         </w:rPr>
         <w:t>config</w:t>
       </w:r>
@@ -7475,6 +7169,7 @@
           <w:b/>
           <w:sz w:val="24"/>
           <w:szCs w:val="24"/>
+          <w:lang w:val="en-US"/>
         </w:rPr>
         <w:t xml:space="preserve"> --global </w:t>
       </w:r>
@@ -7484,6 +7179,7 @@
           <w:b/>
           <w:sz w:val="24"/>
           <w:szCs w:val="24"/>
+          <w:lang w:val="en-US"/>
         </w:rPr>
         <w:t>http.sslVerify</w:t>
       </w:r>
@@ -7493,34 +7189,37 @@
           <w:b/>
           <w:sz w:val="24"/>
           <w:szCs w:val="24"/>
+          <w:lang w:val="en-US"/>
         </w:rPr>
         <w:t xml:space="preserve"> false</w:t>
       </w:r>
     </w:p>
     <w:p>
       <w:pPr>
-        <w:pStyle w:val="Sinespaciado"/>
+        <w:pStyle w:val="NoSpacing"/>
         <w:ind w:left="720"/>
         <w:rPr>
           <w:b/>
           <w:sz w:val="24"/>
           <w:szCs w:val="24"/>
-        </w:rPr>
-      </w:pPr>
-    </w:p>
-    <w:p>
-      <w:pPr>
-        <w:pStyle w:val="Sinespaciado"/>
-        <w:rPr>
-          <w:b/>
-          <w:sz w:val="24"/>
-          <w:szCs w:val="24"/>
-        </w:rPr>
-      </w:pPr>
-    </w:p>
-    <w:p>
-      <w:pPr>
-        <w:pStyle w:val="Sinespaciado"/>
+          <w:lang w:val="en-US"/>
+        </w:rPr>
+      </w:pPr>
+    </w:p>
+    <w:p>
+      <w:pPr>
+        <w:pStyle w:val="NoSpacing"/>
+        <w:rPr>
+          <w:b/>
+          <w:sz w:val="24"/>
+          <w:szCs w:val="24"/>
+          <w:lang w:val="en-US"/>
+        </w:rPr>
+      </w:pPr>
+    </w:p>
+    <w:p>
+      <w:pPr>
+        <w:pStyle w:val="NoSpacing"/>
         <w:ind w:firstLine="708"/>
         <w:rPr>
           <w:i/>
@@ -7557,7 +7256,7 @@
     </w:p>
     <w:p>
       <w:pPr>
-        <w:pStyle w:val="Sinespaciado"/>
+        <w:pStyle w:val="NoSpacing"/>
         <w:numPr>
           <w:ilvl w:val="0"/>
           <w:numId w:val="2"/>
@@ -7615,7 +7314,7 @@
     </w:p>
     <w:p>
       <w:pPr>
-        <w:pStyle w:val="Sinespaciado"/>
+        <w:pStyle w:val="NoSpacing"/>
         <w:numPr>
           <w:ilvl w:val="0"/>
           <w:numId w:val="2"/>
@@ -7665,7 +7364,7 @@
     </w:p>
     <w:p>
       <w:pPr>
-        <w:pStyle w:val="Sinespaciado"/>
+        <w:pStyle w:val="NoSpacing"/>
         <w:numPr>
           <w:ilvl w:val="1"/>
           <w:numId w:val="2"/>
@@ -7741,7 +7440,7 @@
     </w:p>
     <w:p>
       <w:pPr>
-        <w:pStyle w:val="Sinespaciado"/>
+        <w:pStyle w:val="NoSpacing"/>
         <w:numPr>
           <w:ilvl w:val="1"/>
           <w:numId w:val="2"/>
@@ -7799,7 +7498,7 @@
     </w:p>
     <w:p>
       <w:pPr>
-        <w:pStyle w:val="Sinespaciado"/>
+        <w:pStyle w:val="NoSpacing"/>
         <w:numPr>
           <w:ilvl w:val="0"/>
           <w:numId w:val="2"/>
@@ -7901,7 +7600,7 @@
     </w:p>
     <w:p>
       <w:pPr>
-        <w:pStyle w:val="Sinespaciado"/>
+        <w:pStyle w:val="NoSpacing"/>
         <w:numPr>
           <w:ilvl w:val="0"/>
           <w:numId w:val="2"/>
@@ -8012,7 +7711,7 @@
     </w:p>
     <w:p>
       <w:pPr>
-        <w:pStyle w:val="Sinespaciado"/>
+        <w:pStyle w:val="NoSpacing"/>
         <w:numPr>
           <w:ilvl w:val="0"/>
           <w:numId w:val="2"/>
@@ -8094,7 +7793,7 @@
     </w:p>
     <w:p>
       <w:pPr>
-        <w:pStyle w:val="Sinespaciado"/>
+        <w:pStyle w:val="NoSpacing"/>
         <w:numPr>
           <w:ilvl w:val="0"/>
           <w:numId w:val="2"/>
@@ -8206,7 +7905,7 @@
     </w:p>
     <w:p>
       <w:pPr>
-        <w:pStyle w:val="Sinespaciado"/>
+        <w:pStyle w:val="NoSpacing"/>
         <w:numPr>
           <w:ilvl w:val="0"/>
           <w:numId w:val="2"/>
@@ -8312,7 +8011,7 @@
     </w:p>
     <w:p>
       <w:pPr>
-        <w:pStyle w:val="Sinespaciado"/>
+        <w:pStyle w:val="NoSpacing"/>
         <w:numPr>
           <w:ilvl w:val="0"/>
           <w:numId w:val="2"/>
@@ -8334,7 +8033,7 @@
     </w:p>
     <w:p>
       <w:pPr>
-        <w:pStyle w:val="Sinespaciado"/>
+        <w:pStyle w:val="NoSpacing"/>
         <w:numPr>
           <w:ilvl w:val="0"/>
           <w:numId w:val="2"/>
@@ -8416,7 +8115,7 @@
     </w:p>
     <w:p>
       <w:pPr>
-        <w:pStyle w:val="Sinespaciado"/>
+        <w:pStyle w:val="NoSpacing"/>
         <w:numPr>
           <w:ilvl w:val="0"/>
           <w:numId w:val="2"/>
@@ -8522,7 +8221,7 @@
     </w:p>
     <w:p>
       <w:pPr>
-        <w:pStyle w:val="Sinespaciado"/>
+        <w:pStyle w:val="NoSpacing"/>
         <w:numPr>
           <w:ilvl w:val="0"/>
           <w:numId w:val="2"/>
@@ -8619,7 +8318,7 @@
     </w:p>
     <w:p>
       <w:pPr>
-        <w:pStyle w:val="Sinespaciado"/>
+        <w:pStyle w:val="NoSpacing"/>
         <w:numPr>
           <w:ilvl w:val="0"/>
           <w:numId w:val="2"/>
@@ -8701,7 +8400,7 @@
     </w:p>
     <w:p>
       <w:pPr>
-        <w:pStyle w:val="Sinespaciado"/>
+        <w:pStyle w:val="NoSpacing"/>
         <w:numPr>
           <w:ilvl w:val="0"/>
           <w:numId w:val="2"/>
@@ -8807,7 +8506,7 @@
     </w:p>
     <w:p>
       <w:pPr>
-        <w:pStyle w:val="Sinespaciado"/>
+        <w:pStyle w:val="NoSpacing"/>
         <w:numPr>
           <w:ilvl w:val="0"/>
           <w:numId w:val="2"/>
@@ -8891,7 +8590,7 @@
     </w:p>
     <w:p>
       <w:pPr>
-        <w:pStyle w:val="Sinespaciado"/>
+        <w:pStyle w:val="NoSpacing"/>
         <w:numPr>
           <w:ilvl w:val="0"/>
           <w:numId w:val="2"/>
@@ -8967,7 +8666,7 @@
     </w:p>
     <w:p>
       <w:pPr>
-        <w:pStyle w:val="Sinespaciado"/>
+        <w:pStyle w:val="NoSpacing"/>
         <w:numPr>
           <w:ilvl w:val="0"/>
           <w:numId w:val="2"/>
@@ -9025,17 +8724,17 @@
     </w:p>
     <w:p>
       <w:pPr>
-        <w:pStyle w:val="Sinespaciado"/>
-        <w:rPr>
-          <w:b/>
-          <w:sz w:val="24"/>
-          <w:szCs w:val="24"/>
-        </w:rPr>
-      </w:pPr>
-    </w:p>
-    <w:p>
-      <w:pPr>
-        <w:pStyle w:val="Sinespaciado"/>
+        <w:pStyle w:val="NoSpacing"/>
+        <w:rPr>
+          <w:b/>
+          <w:sz w:val="24"/>
+          <w:szCs w:val="24"/>
+        </w:rPr>
+      </w:pPr>
+    </w:p>
+    <w:p>
+      <w:pPr>
+        <w:pStyle w:val="NoSpacing"/>
         <w:rPr>
           <w:b/>
           <w:sz w:val="24"/>
@@ -9079,7 +8778,7 @@
     </w:p>
     <w:p>
       <w:pPr>
-        <w:pStyle w:val="Sinespaciado"/>
+        <w:pStyle w:val="NoSpacing"/>
         <w:ind w:firstLine="360"/>
         <w:rPr>
           <w:sz w:val="24"/>
@@ -9114,7 +8813,7 @@
     </w:p>
     <w:p>
       <w:pPr>
-        <w:pStyle w:val="Sinespaciado"/>
+        <w:pStyle w:val="NoSpacing"/>
         <w:ind w:left="426" w:firstLine="360"/>
         <w:rPr>
           <w:sz w:val="24"/>
@@ -9309,7 +9008,7 @@
     </w:p>
     <w:p>
       <w:pPr>
-        <w:pStyle w:val="Sinespaciado"/>
+        <w:pStyle w:val="NoSpacing"/>
         <w:ind w:firstLine="360"/>
         <w:rPr>
           <w:sz w:val="24"/>
@@ -9328,7 +9027,7 @@
     </w:p>
     <w:p>
       <w:pPr>
-        <w:pStyle w:val="Sinespaciado"/>
+        <w:pStyle w:val="NoSpacing"/>
         <w:ind w:left="426" w:firstLine="360"/>
         <w:rPr>
           <w:sz w:val="24"/>
@@ -9345,7 +9044,7 @@
     </w:p>
     <w:p>
       <w:pPr>
-        <w:pStyle w:val="Sinespaciado"/>
+        <w:pStyle w:val="NoSpacing"/>
         <w:ind w:firstLine="360"/>
         <w:rPr>
           <w:sz w:val="24"/>
@@ -9374,7 +9073,7 @@
     </w:p>
     <w:p>
       <w:pPr>
-        <w:pStyle w:val="Sinespaciado"/>
+        <w:pStyle w:val="NoSpacing"/>
         <w:ind w:left="426" w:firstLine="360"/>
         <w:rPr>
           <w:sz w:val="24"/>
@@ -9487,17 +9186,17 @@
     </w:p>
     <w:p>
       <w:pPr>
-        <w:pStyle w:val="Sinespaciado"/>
-        <w:rPr>
-          <w:b/>
-          <w:sz w:val="24"/>
-          <w:szCs w:val="24"/>
-        </w:rPr>
-      </w:pPr>
-    </w:p>
-    <w:p>
-      <w:pPr>
-        <w:pStyle w:val="Sinespaciado"/>
+        <w:pStyle w:val="NoSpacing"/>
+        <w:rPr>
+          <w:b/>
+          <w:sz w:val="24"/>
+          <w:szCs w:val="24"/>
+        </w:rPr>
+      </w:pPr>
+    </w:p>
+    <w:p>
+      <w:pPr>
+        <w:pStyle w:val="NoSpacing"/>
         <w:rPr>
           <w:b/>
           <w:sz w:val="24"/>
@@ -9567,7 +9266,7 @@
     </w:p>
     <w:p>
       <w:pPr>
-        <w:pStyle w:val="Sinespaciado"/>
+        <w:pStyle w:val="NoSpacing"/>
         <w:ind w:firstLine="360"/>
         <w:rPr>
           <w:sz w:val="24"/>
@@ -9610,7 +9309,7 @@
     </w:p>
     <w:p>
       <w:pPr>
-        <w:pStyle w:val="Sinespaciado"/>
+        <w:pStyle w:val="NoSpacing"/>
         <w:numPr>
           <w:ilvl w:val="0"/>
           <w:numId w:val="4"/>
@@ -9734,7 +9433,7 @@
     </w:p>
     <w:p>
       <w:pPr>
-        <w:pStyle w:val="Sinespaciado"/>
+        <w:pStyle w:val="NoSpacing"/>
         <w:numPr>
           <w:ilvl w:val="0"/>
           <w:numId w:val="4"/>
@@ -9924,7 +9623,7 @@
     </w:p>
     <w:p>
       <w:pPr>
-        <w:pStyle w:val="Sinespaciado"/>
+        <w:pStyle w:val="NoSpacing"/>
         <w:numPr>
           <w:ilvl w:val="0"/>
           <w:numId w:val="4"/>
@@ -10082,7 +9781,7 @@
     </w:p>
     <w:p>
       <w:pPr>
-        <w:pStyle w:val="Sinespaciado"/>
+        <w:pStyle w:val="NoSpacing"/>
         <w:ind w:firstLine="360"/>
         <w:rPr>
           <w:sz w:val="24"/>
@@ -10101,7 +9800,7 @@
     </w:p>
     <w:p>
       <w:pPr>
-        <w:pStyle w:val="Sinespaciado"/>
+        <w:pStyle w:val="NoSpacing"/>
         <w:rPr>
           <w:b/>
           <w:sz w:val="24"/>
@@ -10165,7 +9864,7 @@
     </w:p>
     <w:p>
       <w:pPr>
-        <w:pStyle w:val="Sinespaciado"/>
+        <w:pStyle w:val="NoSpacing"/>
         <w:ind w:firstLine="360"/>
         <w:rPr>
           <w:sz w:val="24"/>
@@ -10184,7 +9883,7 @@
     </w:p>
     <w:p>
       <w:pPr>
-        <w:pStyle w:val="Sinespaciado"/>
+        <w:pStyle w:val="NoSpacing"/>
         <w:numPr>
           <w:ilvl w:val="0"/>
           <w:numId w:val="5"/>
@@ -10340,7 +10039,7 @@
     </w:p>
     <w:p>
       <w:pPr>
-        <w:pStyle w:val="Sinespaciado"/>
+        <w:pStyle w:val="NoSpacing"/>
         <w:numPr>
           <w:ilvl w:val="0"/>
           <w:numId w:val="5"/>
@@ -10504,7 +10203,7 @@
     </w:p>
     <w:p>
       <w:pPr>
-        <w:pStyle w:val="Sinespaciado"/>
+        <w:pStyle w:val="NoSpacing"/>
         <w:numPr>
           <w:ilvl w:val="0"/>
           <w:numId w:val="5"/>
@@ -10543,7 +10242,7 @@
     </w:p>
     <w:p>
       <w:pPr>
-        <w:pStyle w:val="Sinespaciado"/>
+        <w:pStyle w:val="NoSpacing"/>
         <w:numPr>
           <w:ilvl w:val="0"/>
           <w:numId w:val="5"/>
@@ -10681,7 +10380,7 @@
     </w:p>
     <w:p>
       <w:pPr>
-        <w:pStyle w:val="Sinespaciado"/>
+        <w:pStyle w:val="NoSpacing"/>
         <w:numPr>
           <w:ilvl w:val="0"/>
           <w:numId w:val="5"/>
@@ -10859,7 +10558,7 @@
     </w:p>
     <w:p>
       <w:pPr>
-        <w:pStyle w:val="Sinespaciado"/>
+        <w:pStyle w:val="NoSpacing"/>
         <w:numPr>
           <w:ilvl w:val="0"/>
           <w:numId w:val="5"/>
@@ -10898,7 +10597,7 @@
     </w:p>
     <w:p>
       <w:pPr>
-        <w:pStyle w:val="Sinespaciado"/>
+        <w:pStyle w:val="NoSpacing"/>
         <w:numPr>
           <w:ilvl w:val="0"/>
           <w:numId w:val="5"/>
@@ -10996,7 +10695,7 @@
     </w:p>
     <w:p>
       <w:pPr>
-        <w:pStyle w:val="Sinespaciado"/>
+        <w:pStyle w:val="NoSpacing"/>
         <w:numPr>
           <w:ilvl w:val="0"/>
           <w:numId w:val="5"/>
@@ -11111,16 +10810,16 @@
     </w:p>
     <w:p>
       <w:pPr>
-        <w:pStyle w:val="Sinespaciado"/>
-        <w:rPr>
-          <w:sz w:val="24"/>
-          <w:szCs w:val="24"/>
-        </w:rPr>
-      </w:pPr>
-    </w:p>
-    <w:p>
-      <w:pPr>
-        <w:pStyle w:val="Sinespaciado"/>
+        <w:pStyle w:val="NoSpacing"/>
+        <w:rPr>
+          <w:sz w:val="24"/>
+          <w:szCs w:val="24"/>
+        </w:rPr>
+      </w:pPr>
+    </w:p>
+    <w:p>
+      <w:pPr>
+        <w:pStyle w:val="NoSpacing"/>
         <w:rPr>
           <w:b/>
           <w:sz w:val="24"/>
@@ -11156,7 +10855,7 @@
     </w:p>
     <w:p>
       <w:pPr>
-        <w:pStyle w:val="Sinespaciado"/>
+        <w:pStyle w:val="NoSpacing"/>
         <w:ind w:left="426" w:firstLine="360"/>
         <w:rPr>
           <w:sz w:val="24"/>
@@ -11196,16 +10895,16 @@
     </w:p>
     <w:p>
       <w:pPr>
-        <w:pStyle w:val="Sinespaciado"/>
-        <w:rPr>
-          <w:sz w:val="24"/>
-          <w:szCs w:val="24"/>
-        </w:rPr>
-      </w:pPr>
-    </w:p>
-    <w:p>
-      <w:pPr>
-        <w:pStyle w:val="Sinespaciado"/>
+        <w:pStyle w:val="NoSpacing"/>
+        <w:rPr>
+          <w:sz w:val="24"/>
+          <w:szCs w:val="24"/>
+        </w:rPr>
+      </w:pPr>
+    </w:p>
+    <w:p>
+      <w:pPr>
+        <w:pStyle w:val="NoSpacing"/>
         <w:rPr>
           <w:b/>
           <w:sz w:val="24"/>
@@ -11277,7 +10976,7 @@
     </w:p>
     <w:p>
       <w:pPr>
-        <w:pStyle w:val="Sinespaciado"/>
+        <w:pStyle w:val="NoSpacing"/>
         <w:numPr>
           <w:ilvl w:val="0"/>
           <w:numId w:val="6"/>
@@ -11313,7 +11012,7 @@
     </w:p>
     <w:p>
       <w:pPr>
-        <w:pStyle w:val="Sinespaciado"/>
+        <w:pStyle w:val="NoSpacing"/>
         <w:numPr>
           <w:ilvl w:val="0"/>
           <w:numId w:val="6"/>
@@ -11341,7 +11040,7 @@
     </w:p>
     <w:p>
       <w:pPr>
-        <w:pStyle w:val="Sinespaciado"/>
+        <w:pStyle w:val="NoSpacing"/>
         <w:numPr>
           <w:ilvl w:val="0"/>
           <w:numId w:val="6"/>
@@ -11377,7 +11076,7 @@
     </w:p>
     <w:p>
       <w:pPr>
-        <w:pStyle w:val="Sinespaciado"/>
+        <w:pStyle w:val="NoSpacing"/>
         <w:numPr>
           <w:ilvl w:val="0"/>
           <w:numId w:val="6"/>
@@ -11429,16 +11128,16 @@
     </w:p>
     <w:p>
       <w:pPr>
-        <w:pStyle w:val="Sinespaciado"/>
-        <w:rPr>
-          <w:sz w:val="24"/>
-          <w:szCs w:val="24"/>
-        </w:rPr>
-      </w:pPr>
-    </w:p>
-    <w:p>
-      <w:pPr>
-        <w:pStyle w:val="Sinespaciado"/>
+        <w:pStyle w:val="NoSpacing"/>
+        <w:rPr>
+          <w:sz w:val="24"/>
+          <w:szCs w:val="24"/>
+        </w:rPr>
+      </w:pPr>
+    </w:p>
+    <w:p>
+      <w:pPr>
+        <w:pStyle w:val="NoSpacing"/>
         <w:rPr>
           <w:sz w:val="24"/>
           <w:szCs w:val="24"/>
@@ -12801,13 +12500,13 @@
     <w:name w:val="Normal"/>
     <w:qFormat/>
   </w:style>
-  <w:style w:type="character" w:default="1" w:styleId="Fuentedeprrafopredeter">
+  <w:style w:type="character" w:default="1" w:styleId="DefaultParagraphFont">
     <w:name w:val="Default Paragraph Font"/>
     <w:uiPriority w:val="1"/>
     <w:semiHidden/>
     <w:unhideWhenUsed/>
   </w:style>
-  <w:style w:type="table" w:default="1" w:styleId="Tablanormal">
+  <w:style w:type="table" w:default="1" w:styleId="TableNormal">
     <w:name w:val="Normal Table"/>
     <w:uiPriority w:val="99"/>
     <w:semiHidden/>
@@ -12822,13 +12521,13 @@
       </w:tblCellMar>
     </w:tblPr>
   </w:style>
-  <w:style w:type="numbering" w:default="1" w:styleId="Sinlista">
+  <w:style w:type="numbering" w:default="1" w:styleId="NoList">
     <w:name w:val="No List"/>
     <w:uiPriority w:val="99"/>
     <w:semiHidden/>
     <w:unhideWhenUsed/>
   </w:style>
-  <w:style w:type="paragraph" w:styleId="Sinespaciado">
+  <w:style w:type="paragraph" w:styleId="NoSpacing">
     <w:name w:val="No Spacing"/>
     <w:uiPriority w:val="1"/>
     <w:qFormat/>
@@ -12837,9 +12536,9 @@
       <w:spacing w:after="0" w:line="240" w:lineRule="auto"/>
     </w:pPr>
   </w:style>
-  <w:style w:type="character" w:styleId="Hipervnculo">
+  <w:style w:type="character" w:styleId="Hyperlink">
     <w:name w:val="Hyperlink"/>
-    <w:basedOn w:val="Fuentedeprrafopredeter"/>
+    <w:basedOn w:val="DefaultParagraphFont"/>
     <w:uiPriority w:val="99"/>
     <w:unhideWhenUsed/>
     <w:rsid w:val="004D5E6D"/>
@@ -12848,7 +12547,7 @@
       <w:u w:val="single"/>
     </w:rPr>
   </w:style>
-  <w:style w:type="paragraph" w:styleId="Prrafodelista">
+  <w:style w:type="paragraph" w:styleId="ListParagraph">
     <w:name w:val="List Paragraph"/>
     <w:basedOn w:val="Normal"/>
     <w:uiPriority w:val="34"/>
@@ -12859,10 +12558,10 @@
       <w:contextualSpacing/>
     </w:pPr>
   </w:style>
-  <w:style w:type="paragraph" w:styleId="HTMLconformatoprevio">
+  <w:style w:type="paragraph" w:styleId="HTMLPreformatted">
     <w:name w:val="HTML Preformatted"/>
     <w:basedOn w:val="Normal"/>
-    <w:link w:val="HTMLconformatoprevioCar"/>
+    <w:link w:val="HTMLPreformattedChar"/>
     <w:uiPriority w:val="99"/>
     <w:semiHidden/>
     <w:unhideWhenUsed/>
@@ -12895,10 +12594,10 @@
       <w:lang w:eastAsia="es-MX"/>
     </w:rPr>
   </w:style>
-  <w:style w:type="character" w:customStyle="1" w:styleId="HTMLconformatoprevioCar">
-    <w:name w:val="HTML con formato previo Car"/>
-    <w:basedOn w:val="Fuentedeprrafopredeter"/>
-    <w:link w:val="HTMLconformatoprevio"/>
+  <w:style w:type="character" w:customStyle="1" w:styleId="HTMLPreformattedChar">
+    <w:name w:val="HTML Preformatted Char"/>
+    <w:basedOn w:val="DefaultParagraphFont"/>
+    <w:link w:val="HTMLPreformatted"/>
     <w:uiPriority w:val="99"/>
     <w:semiHidden/>
     <w:rsid w:val="0039287E"/>
@@ -12909,9 +12608,9 @@
       <w:lang w:eastAsia="es-MX"/>
     </w:rPr>
   </w:style>
-  <w:style w:type="character" w:styleId="CdigoHTML">
+  <w:style w:type="character" w:styleId="HTMLCode">
     <w:name w:val="HTML Code"/>
-    <w:basedOn w:val="Fuentedeprrafopredeter"/>
+    <w:basedOn w:val="DefaultParagraphFont"/>
     <w:uiPriority w:val="99"/>
     <w:semiHidden/>
     <w:unhideWhenUsed/>

</xml_diff>